<commit_message>
add interface in API
</commit_message>
<xml_diff>
--- a/BackEnd/REST API.docx
+++ b/BackEnd/REST API.docx
@@ -7,7 +7,6 @@
         <w:pStyle w:val="a4"/>
         <w:shd w:val="clear" w:color="auto" w:fill="FFFFFF"/>
         <w:rPr>
-          <w:rFonts w:hint="eastAsia"/>
           <w:b/>
           <w:sz w:val="28"/>
           <w:szCs w:val="28"/>
@@ -29,19 +28,19 @@
         <w:tblLook w:val="04A0" w:firstRow="1" w:lastRow="0" w:firstColumn="1" w:lastColumn="0" w:noHBand="0" w:noVBand="1"/>
       </w:tblPr>
       <w:tblGrid>
-        <w:gridCol w:w="1146"/>
-        <w:gridCol w:w="1615"/>
-        <w:gridCol w:w="1440"/>
-        <w:gridCol w:w="2862"/>
-        <w:gridCol w:w="1305"/>
+        <w:gridCol w:w="1486"/>
+        <w:gridCol w:w="1548"/>
+        <w:gridCol w:w="2000"/>
+        <w:gridCol w:w="2052"/>
+        <w:gridCol w:w="1282"/>
       </w:tblGrid>
       <w:tr>
         <w:trPr>
-          <w:trHeight w:val="1602"/>
+          <w:trHeight w:val="90"/>
         </w:trPr>
         <w:tc>
           <w:tcPr>
-            <w:tcW w:w="1107" w:type="dxa"/>
+            <w:tcW w:w="1322" w:type="dxa"/>
           </w:tcPr>
           <w:p>
             <w:pPr>
@@ -72,7 +71,7 @@
                 <w:sz w:val="22"/>
                 <w:szCs w:val="22"/>
               </w:rPr>
-              <w:t>L</w:t>
+              <w:t>L+</w:t>
             </w:r>
             <w:r>
               <w:rPr>
@@ -82,9 +81,17 @@
                 <w:sz w:val="22"/>
                 <w:szCs w:val="22"/>
               </w:rPr>
-              <w:t>+</w:t>
-            </w:r>
-            <w:r>
+              <w:t xml:space="preserve"> HTTP Verb</w:t>
+            </w:r>
+          </w:p>
+        </w:tc>
+        <w:tc>
+          <w:tcPr>
+            <w:tcW w:w="1560" w:type="dxa"/>
+          </w:tcPr>
+          <w:p>
+            <w:pPr>
+              <w:jc w:val="left"/>
               <w:rPr>
                 <w:rFonts w:ascii="Arial" w:hAnsi="Arial" w:cs="Arial"/>
                 <w:b/>
@@ -92,8 +99,7 @@
                 <w:sz w:val="22"/>
                 <w:szCs w:val="22"/>
               </w:rPr>
-              <w:t xml:space="preserve"> </w:t>
-            </w:r>
+            </w:pPr>
             <w:r>
               <w:rPr>
                 <w:rFonts w:ascii="Arial" w:hAnsi="Arial" w:cs="Arial"/>
@@ -102,13 +108,13 @@
                 <w:sz w:val="22"/>
                 <w:szCs w:val="22"/>
               </w:rPr>
-              <w:t>HTTP Verb</w:t>
-            </w:r>
-          </w:p>
-        </w:tc>
-        <w:tc>
-          <w:tcPr>
-            <w:tcW w:w="1618" w:type="dxa"/>
+              <w:t>Parameters</w:t>
+            </w:r>
+          </w:p>
+        </w:tc>
+        <w:tc>
+          <w:tcPr>
+            <w:tcW w:w="2000" w:type="dxa"/>
           </w:tcPr>
           <w:p>
             <w:pPr>
@@ -129,40 +135,13 @@
                 <w:sz w:val="22"/>
                 <w:szCs w:val="22"/>
               </w:rPr>
-              <w:t>Parameters</w:t>
-            </w:r>
-          </w:p>
-        </w:tc>
-        <w:tc>
-          <w:tcPr>
-            <w:tcW w:w="1440" w:type="dxa"/>
-          </w:tcPr>
-          <w:p>
-            <w:pPr>
-              <w:jc w:val="left"/>
-              <w:rPr>
-                <w:rFonts w:ascii="Arial" w:hAnsi="Arial" w:cs="Arial"/>
-                <w:b/>
-                <w:color w:val="5B9BD5" w:themeColor="accent1"/>
-                <w:sz w:val="22"/>
-                <w:szCs w:val="22"/>
-              </w:rPr>
-            </w:pPr>
-            <w:r>
-              <w:rPr>
-                <w:rFonts w:ascii="Arial" w:hAnsi="Arial" w:cs="Arial"/>
-                <w:b/>
-                <w:color w:val="5B9BD5" w:themeColor="accent1"/>
-                <w:sz w:val="22"/>
-                <w:szCs w:val="22"/>
-              </w:rPr>
               <w:t>Description</w:t>
             </w:r>
           </w:p>
         </w:tc>
         <w:tc>
           <w:tcPr>
-            <w:tcW w:w="2897" w:type="dxa"/>
+            <w:tcW w:w="2200" w:type="dxa"/>
           </w:tcPr>
           <w:p>
             <w:pPr>
@@ -188,7 +167,7 @@
         </w:tc>
         <w:tc>
           <w:tcPr>
-            <w:tcW w:w="1306" w:type="dxa"/>
+            <w:tcW w:w="1286" w:type="dxa"/>
           </w:tcPr>
           <w:p>
             <w:pPr>
@@ -219,7 +198,7 @@
         </w:trPr>
         <w:tc>
           <w:tcPr>
-            <w:tcW w:w="1107" w:type="dxa"/>
+            <w:tcW w:w="1322" w:type="dxa"/>
           </w:tcPr>
           <w:p>
             <w:pPr>
@@ -254,7 +233,7 @@
         </w:tc>
         <w:tc>
           <w:tcPr>
-            <w:tcW w:w="1618" w:type="dxa"/>
+            <w:tcW w:w="1560" w:type="dxa"/>
           </w:tcPr>
           <w:p>
             <w:pPr>
@@ -268,7 +247,7 @@
         </w:tc>
         <w:tc>
           <w:tcPr>
-            <w:tcW w:w="1440" w:type="dxa"/>
+            <w:tcW w:w="2000" w:type="dxa"/>
           </w:tcPr>
           <w:p>
             <w:pPr>
@@ -289,7 +268,7 @@
         </w:tc>
         <w:tc>
           <w:tcPr>
-            <w:tcW w:w="2897" w:type="dxa"/>
+            <w:tcW w:w="2200" w:type="dxa"/>
           </w:tcPr>
           <w:p>
             <w:pPr>
@@ -398,7 +377,7 @@
         </w:tc>
         <w:tc>
           <w:tcPr>
-            <w:tcW w:w="1306" w:type="dxa"/>
+            <w:tcW w:w="1286" w:type="dxa"/>
           </w:tcPr>
           <w:p>
             <w:pPr>
@@ -417,7 +396,7 @@
         </w:trPr>
         <w:tc>
           <w:tcPr>
-            <w:tcW w:w="1107" w:type="dxa"/>
+            <w:tcW w:w="1322" w:type="dxa"/>
           </w:tcPr>
           <w:p>
             <w:pPr>
@@ -451,12 +430,13 @@
         </w:tc>
         <w:tc>
           <w:tcPr>
-            <w:tcW w:w="1618" w:type="dxa"/>
-          </w:tcPr>
-          <w:p>
-            <w:pPr>
-              <w:jc w:val="left"/>
-              <w:rPr>
+            <w:tcW w:w="1560" w:type="dxa"/>
+          </w:tcPr>
+          <w:p>
+            <w:pPr>
+              <w:jc w:val="left"/>
+              <w:rPr>
+                <w:rFonts w:hint="eastAsia"/>
                 <w:b/>
               </w:rPr>
             </w:pPr>
@@ -472,6 +452,13 @@
               </w:rPr>
               <w:t>ustomer</w:t>
             </w:r>
+            <w:r>
+              <w:rPr>
+                <w:rFonts w:hint="eastAsia"/>
+                <w:b/>
+              </w:rPr>
+              <w:t>id</w:t>
+            </w:r>
           </w:p>
           <w:p>
             <w:pPr>
@@ -490,7 +477,7 @@
         </w:tc>
         <w:tc>
           <w:tcPr>
-            <w:tcW w:w="1440" w:type="dxa"/>
+            <w:tcW w:w="2000" w:type="dxa"/>
           </w:tcPr>
           <w:p>
             <w:pPr>
@@ -509,7 +496,7 @@
         </w:tc>
         <w:tc>
           <w:tcPr>
-            <w:tcW w:w="2897" w:type="dxa"/>
+            <w:tcW w:w="2200" w:type="dxa"/>
           </w:tcPr>
           <w:p>
             <w:pPr>
@@ -529,7 +516,7 @@
         </w:tc>
         <w:tc>
           <w:tcPr>
-            <w:tcW w:w="1306" w:type="dxa"/>
+            <w:tcW w:w="1286" w:type="dxa"/>
           </w:tcPr>
           <w:p>
             <w:pPr>
@@ -548,7 +535,7 @@
         </w:trPr>
         <w:tc>
           <w:tcPr>
-            <w:tcW w:w="1107" w:type="dxa"/>
+            <w:tcW w:w="1322" w:type="dxa"/>
           </w:tcPr>
           <w:p>
             <w:pPr>
@@ -567,12 +554,13 @@
         </w:tc>
         <w:tc>
           <w:tcPr>
-            <w:tcW w:w="1618" w:type="dxa"/>
-          </w:tcPr>
-          <w:p>
-            <w:pPr>
-              <w:jc w:val="left"/>
-              <w:rPr>
+            <w:tcW w:w="1560" w:type="dxa"/>
+          </w:tcPr>
+          <w:p>
+            <w:pPr>
+              <w:jc w:val="left"/>
+              <w:rPr>
+                <w:rFonts w:hint="eastAsia"/>
                 <w:b/>
               </w:rPr>
             </w:pPr>
@@ -582,38 +570,45 @@
               </w:rPr>
               <w:t>Customer</w:t>
             </w:r>
-          </w:p>
-        </w:tc>
-        <w:tc>
-          <w:tcPr>
-            <w:tcW w:w="1440" w:type="dxa"/>
-          </w:tcPr>
-          <w:p>
-            <w:pPr>
-              <w:jc w:val="left"/>
-              <w:rPr>
-                <w:b/>
-              </w:rPr>
-            </w:pPr>
-          </w:p>
-        </w:tc>
-        <w:tc>
-          <w:tcPr>
-            <w:tcW w:w="2897" w:type="dxa"/>
-          </w:tcPr>
-          <w:p>
-            <w:pPr>
-              <w:pStyle w:val="a4"/>
-              <w:shd w:val="clear" w:color="auto" w:fill="FFFFFF"/>
-              <w:rPr>
-                <w:b/>
-              </w:rPr>
-            </w:pPr>
-          </w:p>
-        </w:tc>
-        <w:tc>
-          <w:tcPr>
-            <w:tcW w:w="1306" w:type="dxa"/>
+            <w:r>
+              <w:rPr>
+                <w:rFonts w:hint="eastAsia"/>
+                <w:b/>
+              </w:rPr>
+              <w:t>id</w:t>
+            </w:r>
+          </w:p>
+        </w:tc>
+        <w:tc>
+          <w:tcPr>
+            <w:tcW w:w="2000" w:type="dxa"/>
+          </w:tcPr>
+          <w:p>
+            <w:pPr>
+              <w:jc w:val="left"/>
+              <w:rPr>
+                <w:b/>
+              </w:rPr>
+            </w:pPr>
+          </w:p>
+        </w:tc>
+        <w:tc>
+          <w:tcPr>
+            <w:tcW w:w="2200" w:type="dxa"/>
+          </w:tcPr>
+          <w:p>
+            <w:pPr>
+              <w:pStyle w:val="a4"/>
+              <w:shd w:val="clear" w:color="auto" w:fill="FFFFFF"/>
+              <w:rPr>
+                <w:b/>
+              </w:rPr>
+            </w:pPr>
+          </w:p>
+        </w:tc>
+        <w:tc>
+          <w:tcPr>
+            <w:tcW w:w="1286" w:type="dxa"/>
           </w:tcPr>
           <w:p>
             <w:pPr>
@@ -632,13 +627,12 @@
         </w:trPr>
         <w:tc>
           <w:tcPr>
-            <w:tcW w:w="1107" w:type="dxa"/>
-          </w:tcPr>
-          <w:p>
-            <w:pPr>
-              <w:jc w:val="left"/>
-              <w:rPr>
-                <w:rFonts w:hint="eastAsia"/>
+            <w:tcW w:w="1322" w:type="dxa"/>
+          </w:tcPr>
+          <w:p>
+            <w:pPr>
+              <w:jc w:val="left"/>
+              <w:rPr>
                 <w:b/>
               </w:rPr>
             </w:pPr>
@@ -659,13 +653,12 @@
         </w:tc>
         <w:tc>
           <w:tcPr>
-            <w:tcW w:w="1618" w:type="dxa"/>
-          </w:tcPr>
-          <w:p>
-            <w:pPr>
-              <w:jc w:val="left"/>
-              <w:rPr>
-                <w:rFonts w:hint="eastAsia"/>
+            <w:tcW w:w="1560" w:type="dxa"/>
+          </w:tcPr>
+          <w:p>
+            <w:pPr>
+              <w:jc w:val="left"/>
+              <w:rPr>
                 <w:b/>
               </w:rPr>
             </w:pPr>
@@ -680,14 +673,27 @@
                 <w:rFonts w:hint="eastAsia"/>
                 <w:b/>
               </w:rPr>
-              <w:t xml:space="preserve">ustomer </w:t>
-            </w:r>
-          </w:p>
-          <w:p>
-            <w:pPr>
-              <w:jc w:val="left"/>
-              <w:rPr>
-                <w:rFonts w:hint="eastAsia"/>
+              <w:t>ustomer</w:t>
+            </w:r>
+            <w:r>
+              <w:rPr>
+                <w:rFonts w:hint="eastAsia"/>
+                <w:b/>
+              </w:rPr>
+              <w:t>id</w:t>
+            </w:r>
+            <w:r>
+              <w:rPr>
+                <w:rFonts w:hint="eastAsia"/>
+                <w:b/>
+              </w:rPr>
+              <w:t xml:space="preserve"> </w:t>
+            </w:r>
+          </w:p>
+          <w:p>
+            <w:pPr>
+              <w:jc w:val="left"/>
+              <w:rPr>
                 <w:b/>
               </w:rPr>
             </w:pPr>
@@ -709,7 +715,6 @@
             <w:pPr>
               <w:jc w:val="left"/>
               <w:rPr>
-                <w:rFonts w:hint="eastAsia"/>
                 <w:b/>
               </w:rPr>
             </w:pPr>
@@ -720,40 +725,38 @@
               </w:rPr>
               <w:t>//some other information</w:t>
             </w:r>
-            <w:bookmarkStart w:id="2" w:name="_GoBack"/>
-            <w:bookmarkEnd w:id="2"/>
-          </w:p>
-        </w:tc>
-        <w:tc>
-          <w:tcPr>
-            <w:tcW w:w="1440" w:type="dxa"/>
-          </w:tcPr>
-          <w:p>
-            <w:pPr>
-              <w:jc w:val="left"/>
-              <w:rPr>
-                <w:b/>
-              </w:rPr>
-            </w:pPr>
-          </w:p>
-        </w:tc>
-        <w:tc>
-          <w:tcPr>
-            <w:tcW w:w="2897" w:type="dxa"/>
-          </w:tcPr>
-          <w:p>
-            <w:pPr>
-              <w:pStyle w:val="a4"/>
-              <w:shd w:val="clear" w:color="auto" w:fill="FFFFFF"/>
-              <w:rPr>
-                <w:b/>
-              </w:rPr>
-            </w:pPr>
-          </w:p>
-        </w:tc>
-        <w:tc>
-          <w:tcPr>
-            <w:tcW w:w="1306" w:type="dxa"/>
+          </w:p>
+        </w:tc>
+        <w:tc>
+          <w:tcPr>
+            <w:tcW w:w="2000" w:type="dxa"/>
+          </w:tcPr>
+          <w:p>
+            <w:pPr>
+              <w:jc w:val="left"/>
+              <w:rPr>
+                <w:b/>
+              </w:rPr>
+            </w:pPr>
+          </w:p>
+        </w:tc>
+        <w:tc>
+          <w:tcPr>
+            <w:tcW w:w="2200" w:type="dxa"/>
+          </w:tcPr>
+          <w:p>
+            <w:pPr>
+              <w:pStyle w:val="a4"/>
+              <w:shd w:val="clear" w:color="auto" w:fill="FFFFFF"/>
+              <w:rPr>
+                <w:b/>
+              </w:rPr>
+            </w:pPr>
+          </w:p>
+        </w:tc>
+        <w:tc>
+          <w:tcPr>
+            <w:tcW w:w="1286" w:type="dxa"/>
           </w:tcPr>
           <w:p>
             <w:pPr>
@@ -768,64 +771,532 @@
       </w:tr>
       <w:tr>
         <w:trPr>
-          <w:trHeight w:val="1638"/>
+          <w:trHeight w:val="1668"/>
         </w:trPr>
         <w:tc>
           <w:tcPr>
-            <w:tcW w:w="1107" w:type="dxa"/>
-          </w:tcPr>
-          <w:p>
-            <w:pPr>
-              <w:jc w:val="left"/>
-              <w:rPr>
-                <w:b/>
-              </w:rPr>
-            </w:pPr>
-          </w:p>
-        </w:tc>
-        <w:tc>
-          <w:tcPr>
-            <w:tcW w:w="1618" w:type="dxa"/>
-          </w:tcPr>
-          <w:p>
-            <w:pPr>
-              <w:jc w:val="left"/>
-              <w:rPr>
-                <w:b/>
-              </w:rPr>
-            </w:pPr>
-          </w:p>
-        </w:tc>
-        <w:tc>
-          <w:tcPr>
-            <w:tcW w:w="1440" w:type="dxa"/>
-          </w:tcPr>
-          <w:p>
-            <w:pPr>
-              <w:jc w:val="left"/>
-              <w:rPr>
-                <w:b/>
-              </w:rPr>
-            </w:pPr>
-          </w:p>
-        </w:tc>
-        <w:tc>
-          <w:tcPr>
-            <w:tcW w:w="2897" w:type="dxa"/>
-          </w:tcPr>
-          <w:p>
-            <w:pPr>
-              <w:pStyle w:val="a4"/>
-              <w:shd w:val="clear" w:color="auto" w:fill="FFFFFF"/>
-              <w:rPr>
-                <w:b/>
-              </w:rPr>
-            </w:pPr>
-          </w:p>
-        </w:tc>
-        <w:tc>
-          <w:tcPr>
-            <w:tcW w:w="1306" w:type="dxa"/>
+            <w:tcW w:w="1322" w:type="dxa"/>
+          </w:tcPr>
+          <w:p>
+            <w:pPr>
+              <w:jc w:val="left"/>
+              <w:rPr>
+                <w:rFonts w:hint="eastAsia"/>
+                <w:b/>
+              </w:rPr>
+            </w:pPr>
+            <w:r>
+              <w:rPr>
+                <w:rFonts w:hint="eastAsia"/>
+                <w:b/>
+              </w:rPr>
+              <w:t>/</w:t>
+            </w:r>
+            <w:r>
+              <w:rPr>
+                <w:rFonts w:hint="eastAsia"/>
+                <w:b/>
+              </w:rPr>
+              <w:t>cart</w:t>
+            </w:r>
+            <w:r>
+              <w:rPr>
+                <w:rFonts w:hint="eastAsia"/>
+                <w:b/>
+              </w:rPr>
+              <w:t>/add</w:t>
+            </w:r>
+          </w:p>
+        </w:tc>
+        <w:tc>
+          <w:tcPr>
+            <w:tcW w:w="1560" w:type="dxa"/>
+          </w:tcPr>
+          <w:p>
+            <w:pPr>
+              <w:jc w:val="left"/>
+              <w:rPr>
+                <w:rFonts w:hint="eastAsia"/>
+                <w:b/>
+              </w:rPr>
+            </w:pPr>
+            <w:r>
+              <w:rPr>
+                <w:b/>
+              </w:rPr>
+              <w:t>C</w:t>
+            </w:r>
+            <w:r>
+              <w:rPr>
+                <w:rFonts w:hint="eastAsia"/>
+                <w:b/>
+              </w:rPr>
+              <w:t>ustomer</w:t>
+            </w:r>
+            <w:r>
+              <w:rPr>
+                <w:rFonts w:hint="eastAsia"/>
+                <w:b/>
+              </w:rPr>
+              <w:t>id</w:t>
+            </w:r>
+          </w:p>
+          <w:p>
+            <w:pPr>
+              <w:jc w:val="left"/>
+              <w:rPr>
+                <w:rFonts w:hint="eastAsia"/>
+                <w:b/>
+              </w:rPr>
+            </w:pPr>
+            <w:r>
+              <w:rPr>
+                <w:b/>
+              </w:rPr>
+              <w:t>I</w:t>
+            </w:r>
+            <w:r>
+              <w:rPr>
+                <w:rFonts w:hint="eastAsia"/>
+                <w:b/>
+              </w:rPr>
+              <w:t xml:space="preserve">temid </w:t>
+            </w:r>
+          </w:p>
+        </w:tc>
+        <w:tc>
+          <w:tcPr>
+            <w:tcW w:w="2000" w:type="dxa"/>
+          </w:tcPr>
+          <w:p>
+            <w:pPr>
+              <w:pStyle w:val="a4"/>
+              <w:shd w:val="clear" w:color="auto" w:fill="FFFFFF"/>
+              <w:ind w:left="720"/>
+              <w:rPr>
+                <w:rFonts w:ascii="ArialMT" w:hAnsi="ArialMT" w:cs="ArialMT" w:hint="eastAsia"/>
+                <w:sz w:val="22"/>
+                <w:szCs w:val="22"/>
+              </w:rPr>
+            </w:pPr>
+            <w:r>
+              <w:rPr>
+                <w:rFonts w:ascii="ArialMT" w:hAnsi="ArialMT" w:cs="ArialMT"/>
+                <w:sz w:val="22"/>
+                <w:szCs w:val="22"/>
+              </w:rPr>
+              <w:t>Registered users can add new items to the shopping cart.</w:t>
+            </w:r>
+          </w:p>
+        </w:tc>
+        <w:tc>
+          <w:tcPr>
+            <w:tcW w:w="2200" w:type="dxa"/>
+          </w:tcPr>
+          <w:p>
+            <w:pPr>
+              <w:pStyle w:val="a4"/>
+              <w:shd w:val="clear" w:color="auto" w:fill="FFFFFF"/>
+              <w:rPr>
+                <w:b/>
+              </w:rPr>
+            </w:pPr>
+          </w:p>
+        </w:tc>
+        <w:tc>
+          <w:tcPr>
+            <w:tcW w:w="1286" w:type="dxa"/>
+          </w:tcPr>
+          <w:p>
+            <w:pPr>
+              <w:pStyle w:val="a4"/>
+              <w:shd w:val="clear" w:color="auto" w:fill="FFFFFF"/>
+              <w:rPr>
+                <w:b/>
+              </w:rPr>
+            </w:pPr>
+          </w:p>
+        </w:tc>
+      </w:tr>
+      <w:tr>
+        <w:trPr>
+          <w:trHeight w:val="1863"/>
+        </w:trPr>
+        <w:tc>
+          <w:tcPr>
+            <w:tcW w:w="1322" w:type="dxa"/>
+          </w:tcPr>
+          <w:p>
+            <w:pPr>
+              <w:jc w:val="left"/>
+              <w:rPr>
+                <w:rFonts w:hint="eastAsia"/>
+                <w:b/>
+              </w:rPr>
+            </w:pPr>
+            <w:r>
+              <w:rPr>
+                <w:rFonts w:hint="eastAsia"/>
+                <w:b/>
+              </w:rPr>
+              <w:lastRenderedPageBreak/>
+              <w:t>/cart/</w:t>
+            </w:r>
+            <w:r>
+              <w:rPr>
+                <w:rFonts w:hint="eastAsia"/>
+                <w:b/>
+              </w:rPr>
+              <w:t>view</w:t>
+            </w:r>
+          </w:p>
+        </w:tc>
+        <w:tc>
+          <w:tcPr>
+            <w:tcW w:w="1560" w:type="dxa"/>
+          </w:tcPr>
+          <w:p>
+            <w:pPr>
+              <w:jc w:val="left"/>
+              <w:rPr>
+                <w:rFonts w:hint="eastAsia"/>
+                <w:b/>
+              </w:rPr>
+            </w:pPr>
+            <w:r>
+              <w:rPr>
+                <w:b/>
+              </w:rPr>
+              <w:t>C</w:t>
+            </w:r>
+            <w:r>
+              <w:rPr>
+                <w:rFonts w:hint="eastAsia"/>
+                <w:b/>
+              </w:rPr>
+              <w:t>ustom</w:t>
+            </w:r>
+            <w:r>
+              <w:rPr>
+                <w:rFonts w:hint="eastAsia"/>
+                <w:b/>
+              </w:rPr>
+              <w:t xml:space="preserve">erid </w:t>
+            </w:r>
+          </w:p>
+        </w:tc>
+        <w:tc>
+          <w:tcPr>
+            <w:tcW w:w="2000" w:type="dxa"/>
+          </w:tcPr>
+          <w:p>
+            <w:pPr>
+              <w:pStyle w:val="a4"/>
+              <w:shd w:val="clear" w:color="auto" w:fill="FFFFFF"/>
+              <w:rPr>
+                <w:rFonts w:ascii="ArialMT" w:hAnsi="ArialMT" w:cs="ArialMT" w:hint="eastAsia"/>
+                <w:sz w:val="22"/>
+                <w:szCs w:val="22"/>
+              </w:rPr>
+            </w:pPr>
+            <w:r>
+              <w:rPr>
+                <w:rFonts w:ascii="ArialMT" w:hAnsi="ArialMT" w:cs="ArialMT"/>
+                <w:sz w:val="22"/>
+                <w:szCs w:val="22"/>
+              </w:rPr>
+              <w:t xml:space="preserve">Registered users can view existing items in the shopping cart. </w:t>
+            </w:r>
+          </w:p>
+        </w:tc>
+        <w:tc>
+          <w:tcPr>
+            <w:tcW w:w="2200" w:type="dxa"/>
+          </w:tcPr>
+          <w:p>
+            <w:pPr>
+              <w:pStyle w:val="a4"/>
+              <w:shd w:val="clear" w:color="auto" w:fill="FFFFFF"/>
+              <w:rPr>
+                <w:b/>
+              </w:rPr>
+            </w:pPr>
+          </w:p>
+        </w:tc>
+        <w:tc>
+          <w:tcPr>
+            <w:tcW w:w="1286" w:type="dxa"/>
+          </w:tcPr>
+          <w:p>
+            <w:pPr>
+              <w:pStyle w:val="a4"/>
+              <w:shd w:val="clear" w:color="auto" w:fill="FFFFFF"/>
+              <w:rPr>
+                <w:b/>
+              </w:rPr>
+            </w:pPr>
+          </w:p>
+        </w:tc>
+      </w:tr>
+      <w:tr>
+        <w:trPr>
+          <w:trHeight w:val="1778"/>
+        </w:trPr>
+        <w:tc>
+          <w:tcPr>
+            <w:tcW w:w="1322" w:type="dxa"/>
+          </w:tcPr>
+          <w:p>
+            <w:pPr>
+              <w:jc w:val="left"/>
+              <w:rPr>
+                <w:rFonts w:hint="eastAsia"/>
+                <w:b/>
+              </w:rPr>
+            </w:pPr>
+            <w:r>
+              <w:rPr>
+                <w:rFonts w:hint="eastAsia"/>
+                <w:b/>
+              </w:rPr>
+              <w:t>/cart/view</w:t>
+            </w:r>
+          </w:p>
+        </w:tc>
+        <w:tc>
+          <w:tcPr>
+            <w:tcW w:w="1560" w:type="dxa"/>
+          </w:tcPr>
+          <w:p>
+            <w:pPr>
+              <w:jc w:val="left"/>
+              <w:rPr>
+                <w:rFonts w:hint="eastAsia"/>
+                <w:b/>
+              </w:rPr>
+            </w:pPr>
+            <w:r>
+              <w:rPr>
+                <w:b/>
+              </w:rPr>
+              <w:t>C</w:t>
+            </w:r>
+            <w:r>
+              <w:rPr>
+                <w:rFonts w:hint="eastAsia"/>
+                <w:b/>
+              </w:rPr>
+              <w:t xml:space="preserve">ustomerid </w:t>
+            </w:r>
+          </w:p>
+          <w:p>
+            <w:pPr>
+              <w:jc w:val="left"/>
+              <w:rPr>
+                <w:rFonts w:hint="eastAsia"/>
+                <w:b/>
+              </w:rPr>
+            </w:pPr>
+            <w:r>
+              <w:rPr>
+                <w:b/>
+              </w:rPr>
+              <w:t>I</w:t>
+            </w:r>
+            <w:r>
+              <w:rPr>
+                <w:rFonts w:hint="eastAsia"/>
+                <w:b/>
+              </w:rPr>
+              <w:t xml:space="preserve">temid </w:t>
+            </w:r>
+          </w:p>
+        </w:tc>
+        <w:tc>
+          <w:tcPr>
+            <w:tcW w:w="2000" w:type="dxa"/>
+          </w:tcPr>
+          <w:p>
+            <w:pPr>
+              <w:pStyle w:val="a4"/>
+              <w:shd w:val="clear" w:color="auto" w:fill="FFFFFF"/>
+              <w:rPr>
+                <w:rFonts w:ascii="ArialMT" w:hAnsi="ArialMT" w:cs="ArialMT"/>
+                <w:sz w:val="22"/>
+                <w:szCs w:val="22"/>
+              </w:rPr>
+            </w:pPr>
+            <w:r>
+              <w:rPr>
+                <w:rFonts w:ascii="ArialMT" w:hAnsi="ArialMT" w:cs="ArialMT"/>
+                <w:sz w:val="22"/>
+                <w:szCs w:val="22"/>
+              </w:rPr>
+              <w:t xml:space="preserve">Registered users can delete existing items from the shopping cart. </w:t>
+            </w:r>
+          </w:p>
+          <w:p>
+            <w:pPr>
+              <w:pStyle w:val="a4"/>
+              <w:shd w:val="clear" w:color="auto" w:fill="FFFFFF"/>
+              <w:rPr>
+                <w:rFonts w:ascii="ArialMT" w:hAnsi="ArialMT" w:cs="ArialMT" w:hint="eastAsia"/>
+                <w:sz w:val="22"/>
+                <w:szCs w:val="22"/>
+              </w:rPr>
+            </w:pPr>
+            <w:r>
+              <w:rPr>
+                <w:rFonts w:ascii="ArialMT" w:hAnsi="ArialMT" w:cs="ArialMT"/>
+                <w:sz w:val="22"/>
+                <w:szCs w:val="22"/>
+              </w:rPr>
+              <w:t xml:space="preserve"> </w:t>
+            </w:r>
+          </w:p>
+        </w:tc>
+        <w:tc>
+          <w:tcPr>
+            <w:tcW w:w="2200" w:type="dxa"/>
+          </w:tcPr>
+          <w:p>
+            <w:pPr>
+              <w:pStyle w:val="a4"/>
+              <w:shd w:val="clear" w:color="auto" w:fill="FFFFFF"/>
+              <w:rPr>
+                <w:b/>
+              </w:rPr>
+            </w:pPr>
+          </w:p>
+        </w:tc>
+        <w:tc>
+          <w:tcPr>
+            <w:tcW w:w="1286" w:type="dxa"/>
+          </w:tcPr>
+          <w:p>
+            <w:pPr>
+              <w:pStyle w:val="a4"/>
+              <w:shd w:val="clear" w:color="auto" w:fill="FFFFFF"/>
+              <w:rPr>
+                <w:b/>
+              </w:rPr>
+            </w:pPr>
+          </w:p>
+        </w:tc>
+      </w:tr>
+      <w:tr>
+        <w:trPr>
+          <w:trHeight w:val="1652"/>
+        </w:trPr>
+        <w:tc>
+          <w:tcPr>
+            <w:tcW w:w="1322" w:type="dxa"/>
+          </w:tcPr>
+          <w:p>
+            <w:pPr>
+              <w:jc w:val="left"/>
+              <w:rPr>
+                <w:rFonts w:hint="eastAsia"/>
+                <w:b/>
+              </w:rPr>
+            </w:pPr>
+            <w:r>
+              <w:rPr>
+                <w:rFonts w:hint="eastAsia"/>
+                <w:b/>
+              </w:rPr>
+              <w:t>/cart/</w:t>
+            </w:r>
+            <w:r>
+              <w:rPr>
+                <w:rFonts w:hint="eastAsia"/>
+                <w:b/>
+              </w:rPr>
+              <w:t>buyall</w:t>
+            </w:r>
+          </w:p>
+        </w:tc>
+        <w:tc>
+          <w:tcPr>
+            <w:tcW w:w="1560" w:type="dxa"/>
+          </w:tcPr>
+          <w:p>
+            <w:pPr>
+              <w:jc w:val="left"/>
+              <w:rPr>
+                <w:rFonts w:hint="eastAsia"/>
+                <w:b/>
+              </w:rPr>
+            </w:pPr>
+            <w:r>
+              <w:rPr>
+                <w:b/>
+              </w:rPr>
+              <w:t>C</w:t>
+            </w:r>
+            <w:r>
+              <w:rPr>
+                <w:rFonts w:hint="eastAsia"/>
+                <w:b/>
+              </w:rPr>
+              <w:t xml:space="preserve">ustomerid </w:t>
+            </w:r>
+            <w:bookmarkStart w:id="2" w:name="_GoBack"/>
+            <w:bookmarkEnd w:id="2"/>
+          </w:p>
+        </w:tc>
+        <w:tc>
+          <w:tcPr>
+            <w:tcW w:w="2000" w:type="dxa"/>
+          </w:tcPr>
+          <w:p>
+            <w:pPr>
+              <w:pStyle w:val="a4"/>
+              <w:shd w:val="clear" w:color="auto" w:fill="FFFFFF"/>
+              <w:rPr>
+                <w:rFonts w:ascii="ArialMT" w:hAnsi="ArialMT" w:cs="ArialMT"/>
+                <w:sz w:val="22"/>
+                <w:szCs w:val="22"/>
+              </w:rPr>
+            </w:pPr>
+            <w:r>
+              <w:rPr>
+                <w:rFonts w:ascii="ArialMT" w:hAnsi="ArialMT" w:cs="ArialMT"/>
+                <w:sz w:val="22"/>
+                <w:szCs w:val="22"/>
+              </w:rPr>
+              <w:t xml:space="preserve">Registered users can buy all items in the shopping cart together </w:t>
+            </w:r>
+          </w:p>
+          <w:p>
+            <w:pPr>
+              <w:pStyle w:val="a4"/>
+              <w:shd w:val="clear" w:color="auto" w:fill="FFFFFF"/>
+              <w:rPr>
+                <w:rFonts w:ascii="ArialMT" w:hAnsi="ArialMT" w:cs="ArialMT" w:hint="eastAsia"/>
+                <w:sz w:val="22"/>
+                <w:szCs w:val="22"/>
+              </w:rPr>
+            </w:pPr>
+          </w:p>
+        </w:tc>
+        <w:tc>
+          <w:tcPr>
+            <w:tcW w:w="2200" w:type="dxa"/>
+          </w:tcPr>
+          <w:p>
+            <w:pPr>
+              <w:pStyle w:val="a4"/>
+              <w:shd w:val="clear" w:color="auto" w:fill="FFFFFF"/>
+              <w:rPr>
+                <w:b/>
+              </w:rPr>
+            </w:pPr>
+          </w:p>
+        </w:tc>
+        <w:tc>
+          <w:tcPr>
+            <w:tcW w:w="1286" w:type="dxa"/>
           </w:tcPr>
           <w:p>
             <w:pPr>
@@ -849,6 +1320,475 @@
     </w:sectPr>
   </w:body>
 </w:document>
+</file>
+
+<file path=word/numbering.xml><?xml version="1.0" encoding="utf-8"?>
+<w:numbering xmlns:wpc="http://schemas.microsoft.com/office/word/2010/wordprocessingCanvas" xmlns:mo="http://schemas.microsoft.com/office/mac/office/2008/main" xmlns:mc="http://schemas.openxmlformats.org/markup-compatibility/2006" xmlns:mv="urn:schemas-microsoft-com:mac:vml" xmlns:o="urn:schemas-microsoft-com:office:office" xmlns:r="http://schemas.openxmlformats.org/officeDocument/2006/relationships" xmlns:m="http://schemas.openxmlformats.org/officeDocument/2006/math" xmlns:v="urn:schemas-microsoft-com:vml" xmlns:wp14="http://schemas.microsoft.com/office/word/2010/wordprocessingDrawing" xmlns:wp="http://schemas.openxmlformats.org/drawingml/2006/wordprocessingDrawing" xmlns:w10="urn:schemas-microsoft-com:office:word" xmlns:w="http://schemas.openxmlformats.org/wordprocessingml/2006/main" xmlns:w14="http://schemas.microsoft.com/office/word/2010/wordml" xmlns:w15="http://schemas.microsoft.com/office/word/2012/wordml" xmlns:wpg="http://schemas.microsoft.com/office/word/2010/wordprocessingGroup" xmlns:wpi="http://schemas.microsoft.com/office/word/2010/wordprocessingInk" xmlns:wne="http://schemas.microsoft.com/office/word/2006/wordml" xmlns:wps="http://schemas.microsoft.com/office/word/2010/wordprocessingShape" mc:Ignorable="w14 w15 wp14">
+  <w:abstractNum w:abstractNumId="0">
+    <w:nsid w:val="2BF04DF6"/>
+    <w:multiLevelType w:val="multilevel"/>
+    <w:tmpl w:val="394C8270"/>
+    <w:lvl w:ilvl="0">
+      <w:start w:val="1"/>
+      <w:numFmt w:val="decimal"/>
+      <w:lvlText w:val="%1."/>
+      <w:lvlJc w:val="left"/>
+      <w:pPr>
+        <w:tabs>
+          <w:tab w:val="num" w:pos="720"/>
+        </w:tabs>
+        <w:ind w:left="720" w:hanging="360"/>
+      </w:pPr>
+    </w:lvl>
+    <w:lvl w:ilvl="1" w:tentative="1">
+      <w:start w:val="1"/>
+      <w:numFmt w:val="decimal"/>
+      <w:lvlText w:val="%2."/>
+      <w:lvlJc w:val="left"/>
+      <w:pPr>
+        <w:tabs>
+          <w:tab w:val="num" w:pos="1440"/>
+        </w:tabs>
+        <w:ind w:left="1440" w:hanging="360"/>
+      </w:pPr>
+    </w:lvl>
+    <w:lvl w:ilvl="2" w:tentative="1">
+      <w:start w:val="1"/>
+      <w:numFmt w:val="decimal"/>
+      <w:lvlText w:val="%3."/>
+      <w:lvlJc w:val="left"/>
+      <w:pPr>
+        <w:tabs>
+          <w:tab w:val="num" w:pos="2160"/>
+        </w:tabs>
+        <w:ind w:left="2160" w:hanging="360"/>
+      </w:pPr>
+    </w:lvl>
+    <w:lvl w:ilvl="3" w:tentative="1">
+      <w:start w:val="1"/>
+      <w:numFmt w:val="decimal"/>
+      <w:lvlText w:val="%4."/>
+      <w:lvlJc w:val="left"/>
+      <w:pPr>
+        <w:tabs>
+          <w:tab w:val="num" w:pos="2880"/>
+        </w:tabs>
+        <w:ind w:left="2880" w:hanging="360"/>
+      </w:pPr>
+    </w:lvl>
+    <w:lvl w:ilvl="4" w:tentative="1">
+      <w:start w:val="1"/>
+      <w:numFmt w:val="decimal"/>
+      <w:lvlText w:val="%5."/>
+      <w:lvlJc w:val="left"/>
+      <w:pPr>
+        <w:tabs>
+          <w:tab w:val="num" w:pos="3600"/>
+        </w:tabs>
+        <w:ind w:left="3600" w:hanging="360"/>
+      </w:pPr>
+    </w:lvl>
+    <w:lvl w:ilvl="5" w:tentative="1">
+      <w:start w:val="1"/>
+      <w:numFmt w:val="decimal"/>
+      <w:lvlText w:val="%6."/>
+      <w:lvlJc w:val="left"/>
+      <w:pPr>
+        <w:tabs>
+          <w:tab w:val="num" w:pos="4320"/>
+        </w:tabs>
+        <w:ind w:left="4320" w:hanging="360"/>
+      </w:pPr>
+    </w:lvl>
+    <w:lvl w:ilvl="6" w:tentative="1">
+      <w:start w:val="1"/>
+      <w:numFmt w:val="decimal"/>
+      <w:lvlText w:val="%7."/>
+      <w:lvlJc w:val="left"/>
+      <w:pPr>
+        <w:tabs>
+          <w:tab w:val="num" w:pos="5040"/>
+        </w:tabs>
+        <w:ind w:left="5040" w:hanging="360"/>
+      </w:pPr>
+    </w:lvl>
+    <w:lvl w:ilvl="7" w:tentative="1">
+      <w:start w:val="1"/>
+      <w:numFmt w:val="decimal"/>
+      <w:lvlText w:val="%8."/>
+      <w:lvlJc w:val="left"/>
+      <w:pPr>
+        <w:tabs>
+          <w:tab w:val="num" w:pos="5760"/>
+        </w:tabs>
+        <w:ind w:left="5760" w:hanging="360"/>
+      </w:pPr>
+    </w:lvl>
+    <w:lvl w:ilvl="8" w:tentative="1">
+      <w:start w:val="1"/>
+      <w:numFmt w:val="decimal"/>
+      <w:lvlText w:val="%9."/>
+      <w:lvlJc w:val="left"/>
+      <w:pPr>
+        <w:tabs>
+          <w:tab w:val="num" w:pos="6480"/>
+        </w:tabs>
+        <w:ind w:left="6480" w:hanging="360"/>
+      </w:pPr>
+    </w:lvl>
+  </w:abstractNum>
+  <w:abstractNum w:abstractNumId="1">
+    <w:nsid w:val="5F005557"/>
+    <w:multiLevelType w:val="multilevel"/>
+    <w:tmpl w:val="53F6867A"/>
+    <w:lvl w:ilvl="0">
+      <w:start w:val="1"/>
+      <w:numFmt w:val="decimal"/>
+      <w:lvlText w:val="%1."/>
+      <w:lvlJc w:val="left"/>
+      <w:pPr>
+        <w:tabs>
+          <w:tab w:val="num" w:pos="720"/>
+        </w:tabs>
+        <w:ind w:left="720" w:hanging="360"/>
+      </w:pPr>
+    </w:lvl>
+    <w:lvl w:ilvl="1" w:tentative="1">
+      <w:start w:val="1"/>
+      <w:numFmt w:val="decimal"/>
+      <w:lvlText w:val="%2."/>
+      <w:lvlJc w:val="left"/>
+      <w:pPr>
+        <w:tabs>
+          <w:tab w:val="num" w:pos="1440"/>
+        </w:tabs>
+        <w:ind w:left="1440" w:hanging="360"/>
+      </w:pPr>
+    </w:lvl>
+    <w:lvl w:ilvl="2" w:tentative="1">
+      <w:start w:val="1"/>
+      <w:numFmt w:val="decimal"/>
+      <w:lvlText w:val="%3."/>
+      <w:lvlJc w:val="left"/>
+      <w:pPr>
+        <w:tabs>
+          <w:tab w:val="num" w:pos="2160"/>
+        </w:tabs>
+        <w:ind w:left="2160" w:hanging="360"/>
+      </w:pPr>
+    </w:lvl>
+    <w:lvl w:ilvl="3" w:tentative="1">
+      <w:start w:val="1"/>
+      <w:numFmt w:val="decimal"/>
+      <w:lvlText w:val="%4."/>
+      <w:lvlJc w:val="left"/>
+      <w:pPr>
+        <w:tabs>
+          <w:tab w:val="num" w:pos="2880"/>
+        </w:tabs>
+        <w:ind w:left="2880" w:hanging="360"/>
+      </w:pPr>
+    </w:lvl>
+    <w:lvl w:ilvl="4" w:tentative="1">
+      <w:start w:val="1"/>
+      <w:numFmt w:val="decimal"/>
+      <w:lvlText w:val="%5."/>
+      <w:lvlJc w:val="left"/>
+      <w:pPr>
+        <w:tabs>
+          <w:tab w:val="num" w:pos="3600"/>
+        </w:tabs>
+        <w:ind w:left="3600" w:hanging="360"/>
+      </w:pPr>
+    </w:lvl>
+    <w:lvl w:ilvl="5" w:tentative="1">
+      <w:start w:val="1"/>
+      <w:numFmt w:val="decimal"/>
+      <w:lvlText w:val="%6."/>
+      <w:lvlJc w:val="left"/>
+      <w:pPr>
+        <w:tabs>
+          <w:tab w:val="num" w:pos="4320"/>
+        </w:tabs>
+        <w:ind w:left="4320" w:hanging="360"/>
+      </w:pPr>
+    </w:lvl>
+    <w:lvl w:ilvl="6" w:tentative="1">
+      <w:start w:val="1"/>
+      <w:numFmt w:val="decimal"/>
+      <w:lvlText w:val="%7."/>
+      <w:lvlJc w:val="left"/>
+      <w:pPr>
+        <w:tabs>
+          <w:tab w:val="num" w:pos="5040"/>
+        </w:tabs>
+        <w:ind w:left="5040" w:hanging="360"/>
+      </w:pPr>
+    </w:lvl>
+    <w:lvl w:ilvl="7" w:tentative="1">
+      <w:start w:val="1"/>
+      <w:numFmt w:val="decimal"/>
+      <w:lvlText w:val="%8."/>
+      <w:lvlJc w:val="left"/>
+      <w:pPr>
+        <w:tabs>
+          <w:tab w:val="num" w:pos="5760"/>
+        </w:tabs>
+        <w:ind w:left="5760" w:hanging="360"/>
+      </w:pPr>
+    </w:lvl>
+    <w:lvl w:ilvl="8" w:tentative="1">
+      <w:start w:val="1"/>
+      <w:numFmt w:val="decimal"/>
+      <w:lvlText w:val="%9."/>
+      <w:lvlJc w:val="left"/>
+      <w:pPr>
+        <w:tabs>
+          <w:tab w:val="num" w:pos="6480"/>
+        </w:tabs>
+        <w:ind w:left="6480" w:hanging="360"/>
+      </w:pPr>
+    </w:lvl>
+  </w:abstractNum>
+  <w:abstractNum w:abstractNumId="2">
+    <w:nsid w:val="6B852839"/>
+    <w:multiLevelType w:val="multilevel"/>
+    <w:tmpl w:val="8CD2C684"/>
+    <w:lvl w:ilvl="0">
+      <w:start w:val="1"/>
+      <w:numFmt w:val="decimal"/>
+      <w:lvlText w:val="%1."/>
+      <w:lvlJc w:val="left"/>
+      <w:pPr>
+        <w:tabs>
+          <w:tab w:val="num" w:pos="720"/>
+        </w:tabs>
+        <w:ind w:left="720" w:hanging="360"/>
+      </w:pPr>
+    </w:lvl>
+    <w:lvl w:ilvl="1" w:tentative="1">
+      <w:start w:val="1"/>
+      <w:numFmt w:val="decimal"/>
+      <w:lvlText w:val="%2."/>
+      <w:lvlJc w:val="left"/>
+      <w:pPr>
+        <w:tabs>
+          <w:tab w:val="num" w:pos="1440"/>
+        </w:tabs>
+        <w:ind w:left="1440" w:hanging="360"/>
+      </w:pPr>
+    </w:lvl>
+    <w:lvl w:ilvl="2" w:tentative="1">
+      <w:start w:val="1"/>
+      <w:numFmt w:val="decimal"/>
+      <w:lvlText w:val="%3."/>
+      <w:lvlJc w:val="left"/>
+      <w:pPr>
+        <w:tabs>
+          <w:tab w:val="num" w:pos="2160"/>
+        </w:tabs>
+        <w:ind w:left="2160" w:hanging="360"/>
+      </w:pPr>
+    </w:lvl>
+    <w:lvl w:ilvl="3" w:tentative="1">
+      <w:start w:val="1"/>
+      <w:numFmt w:val="decimal"/>
+      <w:lvlText w:val="%4."/>
+      <w:lvlJc w:val="left"/>
+      <w:pPr>
+        <w:tabs>
+          <w:tab w:val="num" w:pos="2880"/>
+        </w:tabs>
+        <w:ind w:left="2880" w:hanging="360"/>
+      </w:pPr>
+    </w:lvl>
+    <w:lvl w:ilvl="4" w:tentative="1">
+      <w:start w:val="1"/>
+      <w:numFmt w:val="decimal"/>
+      <w:lvlText w:val="%5."/>
+      <w:lvlJc w:val="left"/>
+      <w:pPr>
+        <w:tabs>
+          <w:tab w:val="num" w:pos="3600"/>
+        </w:tabs>
+        <w:ind w:left="3600" w:hanging="360"/>
+      </w:pPr>
+    </w:lvl>
+    <w:lvl w:ilvl="5" w:tentative="1">
+      <w:start w:val="1"/>
+      <w:numFmt w:val="decimal"/>
+      <w:lvlText w:val="%6."/>
+      <w:lvlJc w:val="left"/>
+      <w:pPr>
+        <w:tabs>
+          <w:tab w:val="num" w:pos="4320"/>
+        </w:tabs>
+        <w:ind w:left="4320" w:hanging="360"/>
+      </w:pPr>
+    </w:lvl>
+    <w:lvl w:ilvl="6" w:tentative="1">
+      <w:start w:val="1"/>
+      <w:numFmt w:val="decimal"/>
+      <w:lvlText w:val="%7."/>
+      <w:lvlJc w:val="left"/>
+      <w:pPr>
+        <w:tabs>
+          <w:tab w:val="num" w:pos="5040"/>
+        </w:tabs>
+        <w:ind w:left="5040" w:hanging="360"/>
+      </w:pPr>
+    </w:lvl>
+    <w:lvl w:ilvl="7" w:tentative="1">
+      <w:start w:val="1"/>
+      <w:numFmt w:val="decimal"/>
+      <w:lvlText w:val="%8."/>
+      <w:lvlJc w:val="left"/>
+      <w:pPr>
+        <w:tabs>
+          <w:tab w:val="num" w:pos="5760"/>
+        </w:tabs>
+        <w:ind w:left="5760" w:hanging="360"/>
+      </w:pPr>
+    </w:lvl>
+    <w:lvl w:ilvl="8" w:tentative="1">
+      <w:start w:val="1"/>
+      <w:numFmt w:val="decimal"/>
+      <w:lvlText w:val="%9."/>
+      <w:lvlJc w:val="left"/>
+      <w:pPr>
+        <w:tabs>
+          <w:tab w:val="num" w:pos="6480"/>
+        </w:tabs>
+        <w:ind w:left="6480" w:hanging="360"/>
+      </w:pPr>
+    </w:lvl>
+  </w:abstractNum>
+  <w:abstractNum w:abstractNumId="3">
+    <w:nsid w:val="6DD30195"/>
+    <w:multiLevelType w:val="multilevel"/>
+    <w:tmpl w:val="C51447D0"/>
+    <w:lvl w:ilvl="0">
+      <w:start w:val="1"/>
+      <w:numFmt w:val="decimal"/>
+      <w:lvlText w:val="%1."/>
+      <w:lvlJc w:val="left"/>
+      <w:pPr>
+        <w:tabs>
+          <w:tab w:val="num" w:pos="720"/>
+        </w:tabs>
+        <w:ind w:left="720" w:hanging="360"/>
+      </w:pPr>
+    </w:lvl>
+    <w:lvl w:ilvl="1" w:tentative="1">
+      <w:start w:val="1"/>
+      <w:numFmt w:val="decimal"/>
+      <w:lvlText w:val="%2."/>
+      <w:lvlJc w:val="left"/>
+      <w:pPr>
+        <w:tabs>
+          <w:tab w:val="num" w:pos="1440"/>
+        </w:tabs>
+        <w:ind w:left="1440" w:hanging="360"/>
+      </w:pPr>
+    </w:lvl>
+    <w:lvl w:ilvl="2" w:tentative="1">
+      <w:start w:val="1"/>
+      <w:numFmt w:val="decimal"/>
+      <w:lvlText w:val="%3."/>
+      <w:lvlJc w:val="left"/>
+      <w:pPr>
+        <w:tabs>
+          <w:tab w:val="num" w:pos="2160"/>
+        </w:tabs>
+        <w:ind w:left="2160" w:hanging="360"/>
+      </w:pPr>
+    </w:lvl>
+    <w:lvl w:ilvl="3" w:tentative="1">
+      <w:start w:val="1"/>
+      <w:numFmt w:val="decimal"/>
+      <w:lvlText w:val="%4."/>
+      <w:lvlJc w:val="left"/>
+      <w:pPr>
+        <w:tabs>
+          <w:tab w:val="num" w:pos="2880"/>
+        </w:tabs>
+        <w:ind w:left="2880" w:hanging="360"/>
+      </w:pPr>
+    </w:lvl>
+    <w:lvl w:ilvl="4" w:tentative="1">
+      <w:start w:val="1"/>
+      <w:numFmt w:val="decimal"/>
+      <w:lvlText w:val="%5."/>
+      <w:lvlJc w:val="left"/>
+      <w:pPr>
+        <w:tabs>
+          <w:tab w:val="num" w:pos="3600"/>
+        </w:tabs>
+        <w:ind w:left="3600" w:hanging="360"/>
+      </w:pPr>
+    </w:lvl>
+    <w:lvl w:ilvl="5" w:tentative="1">
+      <w:start w:val="1"/>
+      <w:numFmt w:val="decimal"/>
+      <w:lvlText w:val="%6."/>
+      <w:lvlJc w:val="left"/>
+      <w:pPr>
+        <w:tabs>
+          <w:tab w:val="num" w:pos="4320"/>
+        </w:tabs>
+        <w:ind w:left="4320" w:hanging="360"/>
+      </w:pPr>
+    </w:lvl>
+    <w:lvl w:ilvl="6" w:tentative="1">
+      <w:start w:val="1"/>
+      <w:numFmt w:val="decimal"/>
+      <w:lvlText w:val="%7."/>
+      <w:lvlJc w:val="left"/>
+      <w:pPr>
+        <w:tabs>
+          <w:tab w:val="num" w:pos="5040"/>
+        </w:tabs>
+        <w:ind w:left="5040" w:hanging="360"/>
+      </w:pPr>
+    </w:lvl>
+    <w:lvl w:ilvl="7" w:tentative="1">
+      <w:start w:val="1"/>
+      <w:numFmt w:val="decimal"/>
+      <w:lvlText w:val="%8."/>
+      <w:lvlJc w:val="left"/>
+      <w:pPr>
+        <w:tabs>
+          <w:tab w:val="num" w:pos="5760"/>
+        </w:tabs>
+        <w:ind w:left="5760" w:hanging="360"/>
+      </w:pPr>
+    </w:lvl>
+    <w:lvl w:ilvl="8" w:tentative="1">
+      <w:start w:val="1"/>
+      <w:numFmt w:val="decimal"/>
+      <w:lvlText w:val="%9."/>
+      <w:lvlJc w:val="left"/>
+      <w:pPr>
+        <w:tabs>
+          <w:tab w:val="num" w:pos="6480"/>
+        </w:tabs>
+        <w:ind w:left="6480" w:hanging="360"/>
+      </w:pPr>
+    </w:lvl>
+  </w:abstractNum>
+  <w:num w:numId="1">
+    <w:abstractNumId w:val="1"/>
+  </w:num>
+  <w:num w:numId="2">
+    <w:abstractNumId w:val="0"/>
+  </w:num>
+  <w:num w:numId="3">
+    <w:abstractNumId w:val="3"/>
+  </w:num>
+  <w:num w:numId="4">
+    <w:abstractNumId w:val="2"/>
+  </w:num>
+</w:numbering>
 </file>
 
 <file path=word/styles.xml><?xml version="1.0" encoding="utf-8"?>

</xml_diff>